<commit_message>
Added support in export config for @liststyle on <list>, <nlist> and <role>. Removed support for <default> and <level> under these.
</commit_message>
<xml_diff>
--- a/pso-docx-ant/src/test/export/cases/custom-template-lists-with-role/word-export-template.docx
+++ b/pso-docx-ant/src/test/export/cases/custom-template-lists-with-role/word-export-template.docx
@@ -1262,23 +1262,14 @@
     <w:p>
       <w:pPr>
         <w:pStyle w:val="HighlightListBullet"/>
-        <w:rPr>
-          <w:color w:val="C45911" w:themeColor="accent2" w:themeShade="BF"/>
-        </w:rPr>
-      </w:pPr>
-      <w:r>
-        <w:rPr>
-          <w:color w:val="C45911" w:themeColor="accent2" w:themeShade="BF"/>
-        </w:rPr>
-        <w:t>Item</w:t>
+      </w:pPr>
+      <w:r>
+        <w:t>Ite</w:t>
       </w:r>
       <w:bookmarkStart w:id="1" w:name="_GoBack"/>
       <w:bookmarkEnd w:id="1"/>
       <w:r>
-        <w:rPr>
-          <w:color w:val="C45911" w:themeColor="accent2" w:themeShade="BF"/>
-        </w:rPr>
-        <w:t xml:space="preserve"> 1</w:t>
+        <w:t>m 1</w:t>
       </w:r>
     </w:p>
     <w:sectPr>
@@ -1479,15 +1470,148 @@
     </w:lvl>
   </w:abstractNum>
   <w:abstractNum w:abstractNumId="10">
+    <w:nsid w:val="04A43D79"/>
+    <w:multiLevelType w:val="multilevel"/>
+    <w:tmpl w:val="B080C60A"/>
+    <w:numStyleLink w:val="HighlightedList"/>
+  </w:abstractNum>
+  <w:abstractNum w:abstractNumId="11">
     <w:nsid w:val="08125933"/>
     <w:multiLevelType w:val="multilevel"/>
     <w:tmpl w:val="74AA05AE"/>
     <w:numStyleLink w:val="BulletedList"/>
   </w:abstractNum>
-  <w:abstractNum w:abstractNumId="11">
+  <w:abstractNum w:abstractNumId="12">
     <w:nsid w:val="0C1A6E81"/>
     <w:multiLevelType w:val="multilevel"/>
-    <w:tmpl w:val="86DC323C"/>
+    <w:tmpl w:val="4D2E3E34"/>
+    <w:lvl w:ilvl="0">
+      <w:start w:val="1"/>
+      <w:numFmt w:val="bullet"/>
+      <w:lvlText w:val=""/>
+      <w:lvlJc w:val="left"/>
+      <w:pPr>
+        <w:ind w:left="360" w:hanging="360"/>
+      </w:pPr>
+      <w:rPr>
+        <w:rFonts w:ascii="Symbol" w:hAnsi="Symbol" w:hint="default"/>
+        <w:color w:val="ED7D31" w:themeColor="accent2"/>
+      </w:rPr>
+    </w:lvl>
+    <w:lvl w:ilvl="1">
+      <w:start w:val="1"/>
+      <w:numFmt w:val="lowerLetter"/>
+      <w:lvlText w:val="%2)"/>
+      <w:lvlJc w:val="left"/>
+      <w:pPr>
+        <w:ind w:left="720" w:hanging="360"/>
+      </w:pPr>
+      <w:rPr>
+        <w:rFonts w:hint="default"/>
+      </w:rPr>
+    </w:lvl>
+    <w:lvl w:ilvl="2">
+      <w:start w:val="1"/>
+      <w:numFmt w:val="lowerRoman"/>
+      <w:lvlText w:val="%3)"/>
+      <w:lvlJc w:val="left"/>
+      <w:pPr>
+        <w:ind w:left="1080" w:hanging="360"/>
+      </w:pPr>
+      <w:rPr>
+        <w:rFonts w:hint="default"/>
+      </w:rPr>
+    </w:lvl>
+    <w:lvl w:ilvl="3">
+      <w:start w:val="1"/>
+      <w:numFmt w:val="decimal"/>
+      <w:lvlText w:val="(%4)"/>
+      <w:lvlJc w:val="left"/>
+      <w:pPr>
+        <w:ind w:left="1440" w:hanging="360"/>
+      </w:pPr>
+      <w:rPr>
+        <w:rFonts w:hint="default"/>
+      </w:rPr>
+    </w:lvl>
+    <w:lvl w:ilvl="4">
+      <w:start w:val="1"/>
+      <w:numFmt w:val="lowerLetter"/>
+      <w:lvlText w:val="(%5)"/>
+      <w:lvlJc w:val="left"/>
+      <w:pPr>
+        <w:ind w:left="1800" w:hanging="360"/>
+      </w:pPr>
+      <w:rPr>
+        <w:rFonts w:hint="default"/>
+      </w:rPr>
+    </w:lvl>
+    <w:lvl w:ilvl="5">
+      <w:start w:val="1"/>
+      <w:numFmt w:val="lowerRoman"/>
+      <w:lvlText w:val="(%6)"/>
+      <w:lvlJc w:val="left"/>
+      <w:pPr>
+        <w:ind w:left="2160" w:hanging="360"/>
+      </w:pPr>
+      <w:rPr>
+        <w:rFonts w:hint="default"/>
+      </w:rPr>
+    </w:lvl>
+    <w:lvl w:ilvl="6">
+      <w:start w:val="1"/>
+      <w:numFmt w:val="decimal"/>
+      <w:lvlText w:val="%7."/>
+      <w:lvlJc w:val="left"/>
+      <w:pPr>
+        <w:ind w:left="2520" w:hanging="360"/>
+      </w:pPr>
+      <w:rPr>
+        <w:rFonts w:hint="default"/>
+      </w:rPr>
+    </w:lvl>
+    <w:lvl w:ilvl="7">
+      <w:start w:val="1"/>
+      <w:numFmt w:val="lowerLetter"/>
+      <w:lvlText w:val="%8."/>
+      <w:lvlJc w:val="left"/>
+      <w:pPr>
+        <w:ind w:left="2880" w:hanging="360"/>
+      </w:pPr>
+      <w:rPr>
+        <w:rFonts w:hint="default"/>
+      </w:rPr>
+    </w:lvl>
+    <w:lvl w:ilvl="8">
+      <w:start w:val="1"/>
+      <w:numFmt w:val="lowerRoman"/>
+      <w:lvlText w:val="%9."/>
+      <w:lvlJc w:val="left"/>
+      <w:pPr>
+        <w:ind w:left="3240" w:hanging="360"/>
+      </w:pPr>
+      <w:rPr>
+        <w:rFonts w:hint="default"/>
+      </w:rPr>
+    </w:lvl>
+  </w:abstractNum>
+  <w:abstractNum w:abstractNumId="13">
+    <w:nsid w:val="1047294C"/>
+    <w:multiLevelType w:val="multilevel"/>
+    <w:tmpl w:val="E1FAB0F2"/>
+    <w:numStyleLink w:val="NumberedList"/>
+  </w:abstractNum>
+  <w:abstractNum w:abstractNumId="14">
+    <w:nsid w:val="11772BDF"/>
+    <w:multiLevelType w:val="multilevel"/>
+    <w:tmpl w:val="B080C60A"/>
+    <w:numStyleLink w:val="HighlightedList"/>
+  </w:abstractNum>
+  <w:abstractNum w:abstractNumId="15">
+    <w:nsid w:val="12DE725F"/>
+    <w:multiLevelType w:val="multilevel"/>
+    <w:tmpl w:val="B080C60A"/>
+    <w:styleLink w:val="HighlightedList"/>
     <w:lvl w:ilvl="0">
       <w:start w:val="1"/>
       <w:numFmt w:val="bullet"/>
@@ -1499,7 +1623,8 @@
       </w:pPr>
       <w:rPr>
         <w:rFonts w:ascii="Symbol" w:hAnsi="Symbol" w:hint="default"/>
-        <w:color w:val="ED7D31" w:themeColor="accent2"/>
+        <w:color w:val="C45911" w:themeColor="accent2" w:themeShade="BF"/>
+        <w:u w:color="FFFFFF" w:themeColor="background1"/>
       </w:rPr>
     </w:lvl>
     <w:lvl w:ilvl="1">
@@ -1599,7 +1724,7 @@
       </w:rPr>
     </w:lvl>
   </w:abstractNum>
-  <w:abstractNum w:abstractNumId="12">
+  <w:abstractNum w:abstractNumId="16">
     <w:nsid w:val="16075124"/>
     <w:multiLevelType w:val="multilevel"/>
     <w:tmpl w:val="7FF8D98E"/>
@@ -1722,7 +1847,7 @@
       </w:rPr>
     </w:lvl>
   </w:abstractNum>
-  <w:abstractNum w:abstractNumId="13">
+  <w:abstractNum w:abstractNumId="17">
     <w:nsid w:val="1FBB774F"/>
     <w:multiLevelType w:val="multilevel"/>
     <w:tmpl w:val="E1FAB0F2"/>
@@ -1845,7 +1970,7 @@
       </w:rPr>
     </w:lvl>
   </w:abstractNum>
-  <w:abstractNum w:abstractNumId="14">
+  <w:abstractNum w:abstractNumId="18">
     <w:nsid w:val="25F14E9F"/>
     <w:multiLevelType w:val="multilevel"/>
     <w:tmpl w:val="74AA05AE"/>
@@ -1977,61 +2102,67 @@
       </w:rPr>
     </w:lvl>
   </w:abstractNum>
-  <w:abstractNum w:abstractNumId="15">
+  <w:abstractNum w:abstractNumId="19">
     <w:nsid w:val="2AE25FA0"/>
     <w:multiLevelType w:val="multilevel"/>
     <w:tmpl w:val="74AA05AE"/>
     <w:numStyleLink w:val="BulletedList"/>
   </w:abstractNum>
-  <w:abstractNum w:abstractNumId="16">
+  <w:abstractNum w:abstractNumId="20">
     <w:nsid w:val="380A0CEC"/>
     <w:multiLevelType w:val="multilevel"/>
     <w:tmpl w:val="E1FAB0F2"/>
     <w:numStyleLink w:val="NumberedList"/>
   </w:abstractNum>
-  <w:abstractNum w:abstractNumId="17">
+  <w:abstractNum w:abstractNumId="21">
     <w:nsid w:val="3D9F3936"/>
     <w:multiLevelType w:val="multilevel"/>
     <w:tmpl w:val="74AA05AE"/>
     <w:numStyleLink w:val="BulletedList"/>
   </w:abstractNum>
-  <w:abstractNum w:abstractNumId="18">
+  <w:abstractNum w:abstractNumId="22">
     <w:nsid w:val="562639CD"/>
     <w:multiLevelType w:val="multilevel"/>
     <w:tmpl w:val="E1FAB0F2"/>
     <w:numStyleLink w:val="NumberedList"/>
   </w:abstractNum>
-  <w:abstractNum w:abstractNumId="19">
+  <w:abstractNum w:abstractNumId="23">
     <w:nsid w:val="5BAF19B3"/>
     <w:multiLevelType w:val="multilevel"/>
     <w:tmpl w:val="74AA05AE"/>
     <w:numStyleLink w:val="BulletedList"/>
   </w:abstractNum>
-  <w:abstractNum w:abstractNumId="20">
+  <w:abstractNum w:abstractNumId="24">
     <w:nsid w:val="5FCD0464"/>
     <w:multiLevelType w:val="multilevel"/>
     <w:tmpl w:val="7FF8D98E"/>
     <w:numStyleLink w:val="NumberedHeadings"/>
   </w:abstractNum>
-  <w:abstractNum w:abstractNumId="21">
+  <w:abstractNum w:abstractNumId="25">
     <w:nsid w:val="657215E7"/>
     <w:multiLevelType w:val="multilevel"/>
     <w:tmpl w:val="7FF8D98E"/>
     <w:numStyleLink w:val="NumberedHeadings"/>
   </w:abstractNum>
-  <w:abstractNum w:abstractNumId="22">
+  <w:abstractNum w:abstractNumId="26">
     <w:nsid w:val="6EED46DF"/>
     <w:multiLevelType w:val="multilevel"/>
     <w:tmpl w:val="74AA05AE"/>
     <w:numStyleLink w:val="BulletedList"/>
   </w:abstractNum>
-  <w:abstractNum w:abstractNumId="23">
+  <w:abstractNum w:abstractNumId="27">
     <w:nsid w:val="6FC51B97"/>
     <w:multiLevelType w:val="multilevel"/>
     <w:tmpl w:val="7FF8D98E"/>
     <w:numStyleLink w:val="NumberedHeadings"/>
   </w:abstractNum>
-  <w:abstractNum w:abstractNumId="24">
+  <w:abstractNum w:abstractNumId="28">
+    <w:nsid w:val="77B53C20"/>
+    <w:multiLevelType w:val="multilevel"/>
+    <w:tmpl w:val="B080C60A"/>
+    <w:numStyleLink w:val="HighlightedList"/>
+  </w:abstractNum>
+  <w:abstractNum w:abstractNumId="29">
     <w:nsid w:val="781349F2"/>
     <w:multiLevelType w:val="multilevel"/>
     <w:tmpl w:val="EF8C7C84"/>
@@ -2184,37 +2315,37 @@
     <w:abstractNumId w:val="0"/>
   </w:num>
   <w:num w:numId="11">
-    <w:abstractNumId w:val="14"/>
+    <w:abstractNumId w:val="18"/>
   </w:num>
   <w:num w:numId="12">
+    <w:abstractNumId w:val="23"/>
+  </w:num>
+  <w:num w:numId="13">
+    <w:abstractNumId w:val="21"/>
+  </w:num>
+  <w:num w:numId="14">
+    <w:abstractNumId w:val="17"/>
+  </w:num>
+  <w:num w:numId="15">
+    <w:abstractNumId w:val="29"/>
+  </w:num>
+  <w:num w:numId="16">
+    <w:abstractNumId w:val="26"/>
+  </w:num>
+  <w:num w:numId="17">
     <w:abstractNumId w:val="19"/>
   </w:num>
-  <w:num w:numId="13">
-    <w:abstractNumId w:val="17"/>
+  <w:num w:numId="18">
+    <w:abstractNumId w:val="20"/>
   </w:num>
-  <w:num w:numId="14">
-    <w:abstractNumId w:val="13"/>
-  </w:num>
-  <w:num w:numId="15">
-    <w:abstractNumId w:val="24"/>
-  </w:num>
-  <w:num w:numId="16">
+  <w:num w:numId="19">
     <w:abstractNumId w:val="22"/>
   </w:num>
-  <w:num w:numId="17">
-    <w:abstractNumId w:val="15"/>
-  </w:num>
-  <w:num w:numId="18">
+  <w:num w:numId="20">
     <w:abstractNumId w:val="16"/>
   </w:num>
-  <w:num w:numId="19">
-    <w:abstractNumId w:val="18"/>
-  </w:num>
-  <w:num w:numId="20">
-    <w:abstractNumId w:val="12"/>
-  </w:num>
   <w:num w:numId="21">
-    <w:abstractNumId w:val="12"/>
+    <w:abstractNumId w:val="16"/>
     <w:lvlOverride w:ilvl="0">
       <w:startOverride w:val="1"/>
     </w:lvlOverride>
@@ -2244,19 +2375,64 @@
     </w:lvlOverride>
   </w:num>
   <w:num w:numId="22">
-    <w:abstractNumId w:val="21"/>
+    <w:abstractNumId w:val="25"/>
   </w:num>
   <w:num w:numId="23">
+    <w:abstractNumId w:val="11"/>
+  </w:num>
+  <w:num w:numId="24">
+    <w:abstractNumId w:val="24"/>
+  </w:num>
+  <w:num w:numId="25">
+    <w:abstractNumId w:val="27"/>
+  </w:num>
+  <w:num w:numId="26">
+    <w:abstractNumId w:val="12"/>
+  </w:num>
+  <w:num w:numId="27">
+    <w:abstractNumId w:val="15"/>
+  </w:num>
+  <w:num w:numId="28">
+    <w:abstractNumId w:val="15"/>
+    <w:lvlOverride w:ilvl="0">
+      <w:startOverride w:val="1"/>
+    </w:lvlOverride>
+    <w:lvlOverride w:ilvl="1">
+      <w:startOverride w:val="1"/>
+    </w:lvlOverride>
+    <w:lvlOverride w:ilvl="2">
+      <w:startOverride w:val="1"/>
+    </w:lvlOverride>
+    <w:lvlOverride w:ilvl="3">
+      <w:startOverride w:val="1"/>
+    </w:lvlOverride>
+    <w:lvlOverride w:ilvl="4">
+      <w:startOverride w:val="1"/>
+    </w:lvlOverride>
+    <w:lvlOverride w:ilvl="5">
+      <w:startOverride w:val="1"/>
+    </w:lvlOverride>
+    <w:lvlOverride w:ilvl="6">
+      <w:startOverride w:val="1"/>
+    </w:lvlOverride>
+    <w:lvlOverride w:ilvl="7">
+      <w:startOverride w:val="1"/>
+    </w:lvlOverride>
+    <w:lvlOverride w:ilvl="8">
+      <w:startOverride w:val="1"/>
+    </w:lvlOverride>
+  </w:num>
+  <w:num w:numId="29">
+    <w:abstractNumId w:val="13"/>
+  </w:num>
+  <w:num w:numId="30">
     <w:abstractNumId w:val="10"/>
   </w:num>
-  <w:num w:numId="24">
-    <w:abstractNumId w:val="20"/>
+  <w:num w:numId="31">
+    <w:abstractNumId w:val="14"/>
   </w:num>
-  <w:num w:numId="25">
-    <w:abstractNumId w:val="23"/>
-  </w:num>
-  <w:num w:numId="26">
-    <w:abstractNumId w:val="11"/>
+  <w:num w:numId="32">
+    <w:abstractNumId w:val="28"/>
   </w:num>
 </w:numbering>
 </file>
@@ -2748,7 +2924,7 @@
     <w:rsid w:val="00401F40"/>
     <w:pPr>
       <w:numPr>
-        <w:numId w:val="19"/>
+        <w:numId w:val="29"/>
       </w:numPr>
       <w:contextualSpacing/>
     </w:pPr>
@@ -3904,10 +4080,10 @@
     <w:basedOn w:val="Normal"/>
     <w:link w:val="HighlightListBulletChar"/>
     <w:qFormat/>
-    <w:rsid w:val="0044143B"/>
-    <w:pPr>
-      <w:numPr>
-        <w:numId w:val="26"/>
+    <w:rsid w:val="00F1052F"/>
+    <w:pPr>
+      <w:numPr>
+        <w:numId w:val="32"/>
       </w:numPr>
     </w:pPr>
     <w:rPr>
@@ -3919,10 +4095,20 @@
     <w:name w:val="Highlight List Bullet Char"/>
     <w:basedOn w:val="DefaultParagraphFont"/>
     <w:link w:val="HighlightListBullet"/>
-    <w:rsid w:val="0044143B"/>
+    <w:rsid w:val="00F1052F"/>
     <w:rPr>
       <w:color w:val="C45911" w:themeColor="accent2" w:themeShade="BF"/>
     </w:rPr>
+  </w:style>
+  <w:style w:type="numbering" w:customStyle="1" w:styleId="HighlightedList">
+    <w:name w:val="Highlighted List"/>
+    <w:uiPriority w:val="99"/>
+    <w:rsid w:val="00F1052F"/>
+    <w:pPr>
+      <w:numPr>
+        <w:numId w:val="27"/>
+      </w:numPr>
+    </w:pPr>
   </w:style>
 </w:styles>
 </file>
@@ -4414,7 +4600,7 @@
     <w:rsid w:val="00401F40"/>
     <w:pPr>
       <w:numPr>
-        <w:numId w:val="19"/>
+        <w:numId w:val="29"/>
       </w:numPr>
       <w:contextualSpacing/>
     </w:pPr>
@@ -5570,10 +5756,10 @@
     <w:basedOn w:val="Normal"/>
     <w:link w:val="HighlightListBulletChar"/>
     <w:qFormat/>
-    <w:rsid w:val="0044143B"/>
-    <w:pPr>
-      <w:numPr>
-        <w:numId w:val="26"/>
+    <w:rsid w:val="00F1052F"/>
+    <w:pPr>
+      <w:numPr>
+        <w:numId w:val="32"/>
       </w:numPr>
     </w:pPr>
     <w:rPr>
@@ -5585,10 +5771,20 @@
     <w:name w:val="Highlight List Bullet Char"/>
     <w:basedOn w:val="DefaultParagraphFont"/>
     <w:link w:val="HighlightListBullet"/>
-    <w:rsid w:val="0044143B"/>
+    <w:rsid w:val="00F1052F"/>
     <w:rPr>
       <w:color w:val="C45911" w:themeColor="accent2" w:themeShade="BF"/>
     </w:rPr>
+  </w:style>
+  <w:style w:type="numbering" w:customStyle="1" w:styleId="HighlightedList">
+    <w:name w:val="Highlighted List"/>
+    <w:uiPriority w:val="99"/>
+    <w:rsid w:val="00F1052F"/>
+    <w:pPr>
+      <w:numPr>
+        <w:numId w:val="27"/>
+      </w:numPr>
+    </w:pPr>
   </w:style>
 </w:styles>
 </file>

</xml_diff>